<commit_message>
home page almost done
</commit_message>
<xml_diff>
--- a/README.docx
+++ b/README.docx
@@ -79,6 +79,106 @@
         <w:t>This should include what challenges you faced during development and how you overcame those changes.</w:t>
       </w:r>
     </w:p>
+    <w:p>
+      <w:r>
+        <w:t xml:space="preserve">This </w:t>
+      </w:r>
+      <w:r>
+        <w:t xml:space="preserve">is </w:t>
+      </w:r>
+      <w:r>
+        <w:t xml:space="preserve">my first time using </w:t>
+      </w:r>
+      <w:proofErr w:type="spellStart"/>
+      <w:r>
+        <w:t>Boostrap</w:t>
+      </w:r>
+      <w:proofErr w:type="spellEnd"/>
+      <w:r>
+        <w:t xml:space="preserve"> in my HTML and </w:t>
+      </w:r>
+      <w:r>
+        <w:t>using</w:t>
+      </w:r>
+      <w:r>
+        <w:t xml:space="preserve"> CSS to build a web. </w:t>
+      </w:r>
+      <w:r>
+        <w:t xml:space="preserve">In the beginning, I thought it is easier if I only use </w:t>
+      </w:r>
+      <w:r>
+        <w:t xml:space="preserve">the </w:t>
+      </w:r>
+      <w:proofErr w:type="spellStart"/>
+      <w:r>
+        <w:t>Boostrap</w:t>
+      </w:r>
+      <w:proofErr w:type="spellEnd"/>
+      <w:r>
+        <w:t xml:space="preserve"> grid as my web layou</w:t>
+      </w:r>
+      <w:r>
+        <w:t xml:space="preserve">t, but most of my pages’ </w:t>
+      </w:r>
+      <w:r>
+        <w:t>backgrounds</w:t>
+      </w:r>
+      <w:r>
+        <w:t xml:space="preserve"> </w:t>
+      </w:r>
+      <w:r>
+        <w:t>are images. I try “background-image” in CSS</w:t>
+      </w:r>
+      <w:r>
+        <w:t>,</w:t>
+      </w:r>
+      <w:r>
+        <w:t xml:space="preserve"> but I forgot the images’ size display with my contents</w:t>
+      </w:r>
+      <w:r>
+        <w:t>,</w:t>
+      </w:r>
+      <w:r>
+        <w:t xml:space="preserve"> and they didn’t</w:t>
+      </w:r>
+      <w:r>
+        <w:t xml:space="preserve"> make</w:t>
+      </w:r>
+      <w:r>
+        <w:t xml:space="preserve"> responsive as well. </w:t>
+      </w:r>
+      <w:r>
+        <w:t>To</w:t>
+      </w:r>
+      <w:r>
+        <w:t xml:space="preserve"> make them responsive and </w:t>
+      </w:r>
+      <w:r>
+        <w:t xml:space="preserve">display the right size that I adjusted the images. I use </w:t>
+      </w:r>
+      <w:proofErr w:type="spellStart"/>
+      <w:r>
+        <w:t>Boostrap</w:t>
+      </w:r>
+      <w:proofErr w:type="spellEnd"/>
+      <w:r>
+        <w:t xml:space="preserve"> “</w:t>
+      </w:r>
+      <w:r>
+        <w:t>.</w:t>
+      </w:r>
+      <w:proofErr w:type="spellStart"/>
+      <w:r>
+        <w:t>img</w:t>
+      </w:r>
+      <w:proofErr w:type="spellEnd"/>
+      <w:r>
+        <w:t>-fluid</w:t>
+      </w:r>
+      <w:r>
+        <w:t>” to solve the problem.</w:t>
+      </w:r>
+    </w:p>
     <w:p/>
     <w:p>
       <w:pPr>
@@ -165,6 +265,293 @@
           <w:color w:val="2C3E50"/>
         </w:rPr>
         <w:t>frameworks, libraries, plugins, fonts, or images.</w:t>
+      </w:r>
+    </w:p>
+    <w:p>
+      <w:pPr>
+        <w:rPr>
+          <w:rFonts w:ascii="Segoe UI" w:eastAsia="Times New Roman" w:hAnsi="Segoe UI" w:cs="Segoe UI"/>
+          <w:color w:val="2C3E50"/>
+        </w:rPr>
+      </w:pPr>
+      <w:r>
+        <w:rPr>
+          <w:rFonts w:ascii="Segoe UI" w:eastAsia="Times New Roman" w:hAnsi="Segoe UI" w:cs="Segoe UI"/>
+          <w:color w:val="2C3E50"/>
+        </w:rPr>
+        <w:t>P</w:t>
+      </w:r>
+      <w:r>
+        <w:rPr>
+          <w:rFonts w:ascii="Segoe UI" w:eastAsia="Times New Roman" w:hAnsi="Segoe UI" w:cs="Segoe UI"/>
+          <w:color w:val="2C3E50"/>
+        </w:rPr>
+        <w:t>lugins</w:t>
+      </w:r>
+    </w:p>
+    <w:p>
+      <w:pPr>
+        <w:rPr>
+          <w:rFonts w:ascii="Segoe UI" w:eastAsia="Times New Roman" w:hAnsi="Segoe UI" w:cs="Segoe UI"/>
+          <w:color w:val="2C3E50"/>
+        </w:rPr>
+      </w:pPr>
+      <w:proofErr w:type="spellStart"/>
+      <w:r>
+        <w:rPr>
+          <w:rFonts w:ascii="Segoe UI" w:eastAsia="Times New Roman" w:hAnsi="Segoe UI" w:cs="Segoe UI"/>
+          <w:color w:val="2C3E50"/>
+        </w:rPr>
+        <w:t>Boostrap</w:t>
+      </w:r>
+      <w:proofErr w:type="spellEnd"/>
+    </w:p>
+    <w:p>
+      <w:pPr>
+        <w:rPr>
+          <w:rFonts w:ascii="Times New Roman" w:eastAsia="Times New Roman" w:hAnsi="Times New Roman" w:cs="Times New Roman"/>
+        </w:rPr>
+      </w:pPr>
+    </w:p>
+    <w:p>
+      <w:pPr>
+        <w:rPr>
+          <w:rFonts w:ascii="Times New Roman" w:eastAsia="Times New Roman" w:hAnsi="Times New Roman" w:cs="Times New Roman"/>
+        </w:rPr>
+      </w:pPr>
+    </w:p>
+    <w:p>
+      <w:pPr>
+        <w:rPr>
+          <w:rFonts w:ascii="Times New Roman" w:eastAsia="Times New Roman" w:hAnsi="Times New Roman" w:cs="Times New Roman"/>
+        </w:rPr>
+      </w:pPr>
+      <w:r>
+        <w:rPr>
+          <w:rFonts w:ascii="Segoe UI" w:eastAsia="Times New Roman" w:hAnsi="Segoe UI" w:cs="Segoe UI"/>
+          <w:color w:val="2C3E50"/>
+        </w:rPr>
+        <w:t>F</w:t>
+      </w:r>
+      <w:r>
+        <w:rPr>
+          <w:rFonts w:ascii="Segoe UI" w:eastAsia="Times New Roman" w:hAnsi="Segoe UI" w:cs="Segoe UI"/>
+          <w:color w:val="2C3E50"/>
+        </w:rPr>
+        <w:t>onts</w:t>
+      </w:r>
+      <w:r>
+        <w:rPr>
+          <w:rFonts w:ascii="Segoe UI" w:eastAsia="Times New Roman" w:hAnsi="Segoe UI" w:cs="Segoe UI"/>
+          <w:color w:val="2C3E50"/>
+        </w:rPr>
+        <w:t xml:space="preserve"> &amp; Icons</w:t>
+      </w:r>
+    </w:p>
+    <w:p>
+      <w:pPr>
+        <w:rPr>
+          <w:rFonts w:ascii="Times New Roman" w:eastAsia="Times New Roman" w:hAnsi="Times New Roman" w:cs="Times New Roman"/>
+        </w:rPr>
+      </w:pPr>
+      <w:r>
+        <w:rPr>
+          <w:rFonts w:ascii="Times New Roman" w:eastAsia="Times New Roman" w:hAnsi="Times New Roman" w:cs="Times New Roman"/>
+        </w:rPr>
+        <w:t xml:space="preserve">Google fonts: </w:t>
+      </w:r>
+      <w:hyperlink r:id="rId4" w:history="1">
+        <w:r>
+          <w:rPr>
+            <w:rStyle w:val="Hyperlink"/>
+            <w:rFonts w:ascii="Times New Roman" w:eastAsia="Times New Roman" w:hAnsi="Times New Roman" w:cs="Times New Roman"/>
+          </w:rPr>
+          <w:t>https://fonts.google.com/</w:t>
+        </w:r>
+      </w:hyperlink>
+      <w:r>
+        <w:rPr>
+          <w:rFonts w:ascii="Times New Roman" w:eastAsia="Times New Roman" w:hAnsi="Times New Roman" w:cs="Times New Roman"/>
+        </w:rPr>
+        <w:t xml:space="preserve"> </w:t>
+      </w:r>
+    </w:p>
+    <w:p>
+      <w:pPr>
+        <w:rPr>
+          <w:rFonts w:ascii="Times New Roman" w:eastAsia="Times New Roman" w:hAnsi="Times New Roman" w:cs="Times New Roman"/>
+        </w:rPr>
+      </w:pPr>
+      <w:proofErr w:type="spellStart"/>
+      <w:r>
+        <w:rPr>
+          <w:rFonts w:ascii="Times New Roman" w:eastAsia="Times New Roman" w:hAnsi="Times New Roman" w:cs="Times New Roman"/>
+        </w:rPr>
+        <w:t>Iconmonstr</w:t>
+      </w:r>
+      <w:proofErr w:type="spellEnd"/>
+      <w:r>
+        <w:rPr>
+          <w:rFonts w:ascii="Times New Roman" w:eastAsia="Times New Roman" w:hAnsi="Times New Roman" w:cs="Times New Roman"/>
+        </w:rPr>
+        <w:t xml:space="preserve">: </w:t>
+      </w:r>
+      <w:hyperlink r:id="rId5" w:history="1">
+        <w:r>
+          <w:rPr>
+            <w:rStyle w:val="Hyperlink"/>
+            <w:rFonts w:ascii="Times New Roman" w:eastAsia="Times New Roman" w:hAnsi="Times New Roman" w:cs="Times New Roman"/>
+          </w:rPr>
+          <w:t>https://iconmonstr.com/</w:t>
+        </w:r>
+      </w:hyperlink>
+      <w:r>
+        <w:rPr>
+          <w:rFonts w:ascii="Times New Roman" w:eastAsia="Times New Roman" w:hAnsi="Times New Roman" w:cs="Times New Roman"/>
+        </w:rPr>
+        <w:t xml:space="preserve"> </w:t>
+      </w:r>
+    </w:p>
+    <w:p>
+      <w:pPr>
+        <w:rPr>
+          <w:rFonts w:ascii="Times New Roman" w:eastAsia="Times New Roman" w:hAnsi="Times New Roman" w:cs="Times New Roman"/>
+        </w:rPr>
+      </w:pPr>
+    </w:p>
+    <w:p>
+      <w:pPr>
+        <w:rPr>
+          <w:rFonts w:ascii="Times New Roman" w:eastAsia="Times New Roman" w:hAnsi="Times New Roman" w:cs="Times New Roman"/>
+        </w:rPr>
+      </w:pPr>
+      <w:r>
+        <w:rPr>
+          <w:rFonts w:ascii="Segoe UI" w:eastAsia="Times New Roman" w:hAnsi="Segoe UI" w:cs="Segoe UI"/>
+          <w:color w:val="2C3E50"/>
+        </w:rPr>
+        <w:t>I</w:t>
+      </w:r>
+      <w:r>
+        <w:rPr>
+          <w:rFonts w:ascii="Segoe UI" w:eastAsia="Times New Roman" w:hAnsi="Segoe UI" w:cs="Segoe UI"/>
+          <w:color w:val="2C3E50"/>
+        </w:rPr>
+        <w:t>mages</w:t>
+      </w:r>
+    </w:p>
+    <w:p>
+      <w:pPr>
+        <w:rPr>
+          <w:rFonts w:ascii="Times New Roman" w:eastAsia="Times New Roman" w:hAnsi="Times New Roman" w:cs="Times New Roman"/>
+        </w:rPr>
+      </w:pPr>
+      <w:r>
+        <w:rPr>
+          <w:rFonts w:ascii="Times New Roman" w:eastAsia="Times New Roman" w:hAnsi="Times New Roman" w:cs="Times New Roman"/>
+        </w:rPr>
+        <w:t xml:space="preserve">All images </w:t>
+      </w:r>
+      <w:r>
+        <w:rPr>
+          <w:rFonts w:ascii="Times New Roman" w:eastAsia="Times New Roman" w:hAnsi="Times New Roman" w:cs="Times New Roman"/>
+        </w:rPr>
+        <w:t>on</w:t>
+      </w:r>
+      <w:r>
+        <w:rPr>
+          <w:rFonts w:ascii="Times New Roman" w:eastAsia="Times New Roman" w:hAnsi="Times New Roman" w:cs="Times New Roman"/>
+        </w:rPr>
+        <w:t xml:space="preserve"> this website </w:t>
+      </w:r>
+      <w:r>
+        <w:rPr>
+          <w:rFonts w:ascii="Times New Roman" w:eastAsia="Times New Roman" w:hAnsi="Times New Roman" w:cs="Times New Roman"/>
+        </w:rPr>
+        <w:t>use</w:t>
+      </w:r>
+      <w:r>
+        <w:rPr>
+          <w:rFonts w:ascii="Times New Roman" w:eastAsia="Times New Roman" w:hAnsi="Times New Roman" w:cs="Times New Roman"/>
+        </w:rPr>
+        <w:t xml:space="preserve"> my </w:t>
+      </w:r>
+      <w:r>
+        <w:rPr>
+          <w:rFonts w:ascii="Times New Roman" w:eastAsia="Times New Roman" w:hAnsi="Times New Roman" w:cs="Times New Roman"/>
+        </w:rPr>
+        <w:t>photos</w:t>
+      </w:r>
+      <w:r>
+        <w:rPr>
+          <w:rFonts w:ascii="Times New Roman" w:eastAsia="Times New Roman" w:hAnsi="Times New Roman" w:cs="Times New Roman"/>
+        </w:rPr>
+        <w:t xml:space="preserve"> and stock photos from </w:t>
+      </w:r>
+      <w:hyperlink r:id="rId6" w:history="1">
+        <w:r>
+          <w:rPr>
+            <w:rStyle w:val="Hyperlink"/>
+            <w:rFonts w:ascii="Times New Roman" w:eastAsia="Times New Roman" w:hAnsi="Times New Roman" w:cs="Times New Roman"/>
+          </w:rPr>
+          <w:t>https://unsplash.com/</w:t>
+        </w:r>
+      </w:hyperlink>
+      <w:r>
+        <w:rPr>
+          <w:rFonts w:ascii="Times New Roman" w:eastAsia="Times New Roman" w:hAnsi="Times New Roman" w:cs="Times New Roman"/>
+        </w:rPr>
+        <w:t>.</w:t>
+      </w:r>
+    </w:p>
+    <w:p>
+      <w:pPr>
+        <w:rPr>
+          <w:rFonts w:ascii="Times New Roman" w:eastAsia="Times New Roman" w:hAnsi="Times New Roman" w:cs="Times New Roman"/>
+        </w:rPr>
+      </w:pPr>
+      <w:r>
+        <w:rPr>
+          <w:rFonts w:ascii="Times New Roman" w:eastAsia="Times New Roman" w:hAnsi="Times New Roman" w:cs="Times New Roman"/>
+        </w:rPr>
+        <w:t xml:space="preserve">Here </w:t>
+      </w:r>
+      <w:r>
+        <w:rPr>
+          <w:rFonts w:ascii="Times New Roman" w:eastAsia="Times New Roman" w:hAnsi="Times New Roman" w:cs="Times New Roman"/>
+        </w:rPr>
+        <w:t>are</w:t>
+      </w:r>
+      <w:r>
+        <w:rPr>
+          <w:rFonts w:ascii="Times New Roman" w:eastAsia="Times New Roman" w:hAnsi="Times New Roman" w:cs="Times New Roman"/>
+        </w:rPr>
+        <w:t xml:space="preserve"> the stock photos’ </w:t>
+      </w:r>
+      <w:r>
+        <w:rPr>
+          <w:rFonts w:ascii="Times New Roman" w:eastAsia="Times New Roman" w:hAnsi="Times New Roman" w:cs="Times New Roman"/>
+        </w:rPr>
+        <w:t>references</w:t>
+      </w:r>
+      <w:r>
+        <w:rPr>
+          <w:rFonts w:ascii="Times New Roman" w:eastAsia="Times New Roman" w:hAnsi="Times New Roman" w:cs="Times New Roman"/>
+        </w:rPr>
+        <w:t>:</w:t>
+      </w:r>
+    </w:p>
+    <w:p>
+      <w:pPr>
+        <w:rPr>
+          <w:rFonts w:ascii="Times New Roman" w:eastAsia="Times New Roman" w:hAnsi="Times New Roman" w:cs="Times New Roman"/>
+        </w:rPr>
+      </w:pPr>
+      <w:r>
+        <w:rPr>
+          <w:rFonts w:ascii="Times New Roman" w:eastAsia="Times New Roman" w:hAnsi="Times New Roman" w:cs="Times New Roman"/>
+        </w:rPr>
+        <w:t xml:space="preserve">  </w:t>
       </w:r>
     </w:p>
     <w:p>
@@ -784,6 +1171,29 @@
     <w:semiHidden/>
     <w:unhideWhenUsed/>
   </w:style>
+  <w:style w:type="character" w:styleId="Hyperlink">
+    <w:name w:val="Hyperlink"/>
+    <w:basedOn w:val="DefaultParagraphFont"/>
+    <w:uiPriority w:val="99"/>
+    <w:unhideWhenUsed/>
+    <w:rsid w:val="000E4969"/>
+    <w:rPr>
+      <w:color w:val="0563C1" w:themeColor="hyperlink"/>
+      <w:u w:val="single"/>
+    </w:rPr>
+  </w:style>
+  <w:style w:type="character" w:styleId="UnresolvedMention">
+    <w:name w:val="Unresolved Mention"/>
+    <w:basedOn w:val="DefaultParagraphFont"/>
+    <w:uiPriority w:val="99"/>
+    <w:semiHidden/>
+    <w:unhideWhenUsed/>
+    <w:rsid w:val="000E4969"/>
+    <w:rPr>
+      <w:color w:val="605E5C"/>
+      <w:shd w:val="clear" w:color="auto" w:fill="E1DFDD"/>
+    </w:rPr>
+  </w:style>
 </w:styles>
 </file>
 
@@ -1080,4 +1490,24 @@
     </a:ext>
   </a:extLst>
 </a:theme>
+</file>
+
+<file path=word/webextensions/taskpanes.xml><?xml version="1.0" encoding="utf-8"?>
+<wetp:taskpanes xmlns:wetp="http://schemas.microsoft.com/office/webextensions/taskpanes/2010/11">
+  <wetp:taskpane dockstate="right" visibility="0" width="350" row="0">
+    <wetp:webextensionref xmlns:r="http://schemas.openxmlformats.org/officeDocument/2006/relationships" r:id="rId1"/>
+  </wetp:taskpane>
+</wetp:taskpanes>
+</file>
+
+<file path=word/webextensions/webextension1.xml><?xml version="1.0" encoding="utf-8"?>
+<we:webextension xmlns:we="http://schemas.microsoft.com/office/webextensions/webextension/2010/11" id="{1DA162B2-7FDD-3249-A23D-F410244D4F09}">
+  <we:reference id="wa200001011" version="1.2.0.0" store="en-US" storeType="OMEX"/>
+  <we:alternateReferences>
+    <we:reference id="WA200001011" version="1.2.0.0" store="" storeType="OMEX"/>
+  </we:alternateReferences>
+  <we:properties/>
+  <we:bindings/>
+  <we:snapshot xmlns:r="http://schemas.openxmlformats.org/officeDocument/2006/relationships"/>
+</we:webextension>
 </file>
</xml_diff>